<commit_message>
fine tuning & headings
incorporated suggestions from livi,, gekürzt, came up with headings for
chapters
</commit_message>
<xml_diff>
--- a/Outtakes.docx
+++ b/Outtakes.docx
@@ -3294,112 +3294,245 @@
           <w:lang w:val="en-US" w:eastAsia="ja-JP"/>
         </w:rPr>
       </w:pPr>
+      <w:r>
+        <w:rPr>
+          <w:color w:val="00B050"/>
+          <w:lang w:val="en-US" w:eastAsia="ja-JP"/>
+        </w:rPr>
+        <w:t xml:space="preserve">There has rarely been a new technology that did not have to overcome a heavy backlash before it established itself because of this and because people simply tend to be suspicious of unfamiliar things. </w:t>
+      </w:r>
+    </w:p>
+    <w:p>
+      <w:pPr>
+        <w:spacing w:line="360" w:lineRule="auto"/>
+        <w:jc w:val="both"/>
+        <w:rPr>
+          <w:color w:val="00B050"/>
+          <w:lang w:val="en-US" w:eastAsia="ja-JP"/>
+        </w:rPr>
+      </w:pPr>
+      <w:r>
+        <w:rPr>
+          <w:color w:val="00B050"/>
+          <w:lang w:val="en-US" w:eastAsia="ja-JP"/>
+        </w:rPr>
+        <w:t>This paradoxical love-hate-relationship gets even more complicated within technology-oriented communities such as the audiophile one, which has seen many wars of opinion about storage formats and their sound quality since Edison’s cylinder phonograph was first challenged by Berliner’s gramophone.</w:t>
+      </w:r>
+      <w:r>
+        <w:rPr>
+          <w:rStyle w:val="FootnoteReference"/>
+          <w:color w:val="00B050"/>
+          <w:lang w:val="en-US" w:eastAsia="ja-JP"/>
+        </w:rPr>
+        <w:footnoteReference w:id="33"/>
+      </w:r>
+      <w:r>
+        <w:rPr>
+          <w:color w:val="00B050"/>
+          <w:lang w:val="en-US" w:eastAsia="ja-JP"/>
+        </w:rPr>
+        <w:t xml:space="preserve"> History has shown a tendency for convenience to win out over what conservative audiophiles tend to call the “soul” of sound.</w:t>
+      </w:r>
+      <w:r>
+        <w:rPr>
+          <w:rStyle w:val="FootnoteReference"/>
+          <w:color w:val="00B050"/>
+          <w:lang w:val="en-US" w:eastAsia="ja-JP"/>
+        </w:rPr>
+        <w:footnoteReference w:id="34"/>
+      </w:r>
+      <w:r>
+        <w:rPr>
+          <w:color w:val="00B050"/>
+          <w:lang w:val="en-US" w:eastAsia="ja-JP"/>
+        </w:rPr>
+        <w:t xml:space="preserve"> The DJ community could hardly avoid getting caught up in such battles, considering its entire existence is based on recordings. They took the debates to a whole new level since every format comes with a corresponding playback device for the DJ to use. Since the 1990s, the traditional turntables have been joined by a variety of digital equipment - the CDJ, the controller and the DVS – offering various visual aids and automations and thus plenty of room for debate about their “authenticity”. </w:t>
+      </w:r>
+    </w:p>
+    <w:p>
+      <w:pPr>
+        <w:spacing w:line="360" w:lineRule="auto"/>
+        <w:jc w:val="both"/>
+        <w:rPr>
+          <w:color w:val="00B050"/>
+          <w:lang w:val="en-US" w:eastAsia="ja-JP"/>
+        </w:rPr>
+      </w:pPr>
+      <w:r>
+        <w:rPr>
+          <w:color w:val="00B050"/>
+          <w:lang w:val="en-US" w:eastAsia="ja-JP"/>
+        </w:rPr>
+        <w:t>Both Dr. Best and Ruby Jane, who play hip-hop among various other funky genres, initially refused to switch to a digital system. As Ruby Jane admitted in our interview:</w:t>
+      </w:r>
+    </w:p>
+    <w:p>
+      <w:pPr>
+        <w:spacing w:line="240" w:lineRule="auto"/>
+        <w:ind w:left="708"/>
+        <w:jc w:val="both"/>
+        <w:rPr>
+          <w:color w:val="00B050"/>
+          <w:sz w:val="20"/>
+          <w:szCs w:val="20"/>
+          <w:lang w:val="en-US"/>
+        </w:rPr>
+      </w:pPr>
+      <w:r>
+        <w:rPr>
+          <w:color w:val="00B050"/>
+          <w:sz w:val="20"/>
+          <w:szCs w:val="20"/>
+          <w:lang w:val="en-US"/>
+        </w:rPr>
+        <w:lastRenderedPageBreak/>
+        <w:t>I was very proud- I loved vinyl so much. And I was one of the later bloomers when it came to switching to digital. I really resisted it. And I talked shit about Serato and I'd say things like: 'You're playing in your own city, you can bring a crate!' But then I realized that, you know, the world is changing, everything's getting digital...</w:t>
+      </w:r>
+    </w:p>
+    <w:p>
+      <w:pPr>
+        <w:spacing w:line="360" w:lineRule="auto"/>
+        <w:jc w:val="both"/>
+        <w:rPr>
+          <w:color w:val="00B050"/>
+          <w:lang w:val="en-US"/>
+        </w:rPr>
+      </w:pPr>
+    </w:p>
+    <w:p>
+      <w:pPr>
+        <w:spacing w:line="360" w:lineRule="auto"/>
+        <w:jc w:val="both"/>
+        <w:rPr>
+          <w:lang w:val="en-US" w:eastAsia="ja-JP"/>
+        </w:rPr>
+      </w:pPr>
+      <w:r>
+        <w:rPr>
+          <w:lang w:val="en-US" w:eastAsia="ja-JP"/>
+        </w:rPr>
+        <w:t xml:space="preserve">There are a lot of “politics” and discussions within the DJ community, fighting to “protect” their craft and scrutinizing other DJs based on sometimes rather arbitrary criteria, or even prejudices, concerning what constitutes a “real” DJ. Ultimately, it is not other DJs, but the dancing crowd that decides whether or not someone is a good DJ. It is possible be a good DJ without digging excessively or being able to beatmatch. As DJ Shadow points out in the documentary </w:t>
+      </w:r>
+      <w:r>
+        <w:rPr>
+          <w:i/>
+          <w:lang w:val="en-US" w:eastAsia="ja-JP"/>
+        </w:rPr>
+        <w:t>Scratch</w:t>
+      </w:r>
+      <w:r>
+        <w:rPr>
+          <w:lang w:val="en-US" w:eastAsia="ja-JP"/>
+        </w:rPr>
+        <w:t>, referring to digging: “You don’t have to. It’s not going to make a bad DJ good, but it will make a good DJ better.”</w:t>
+      </w:r>
+      <w:r>
+        <w:rPr>
+          <w:rStyle w:val="FootnoteReference"/>
+          <w:lang w:val="en-US" w:eastAsia="ja-JP"/>
+        </w:rPr>
+        <w:footnoteReference w:id="35"/>
+      </w:r>
+      <w:r>
+        <w:rPr>
+          <w:lang w:val="en-US" w:eastAsia="ja-JP"/>
+        </w:rPr>
+        <w:t xml:space="preserve"> Those discussions usually happen on a local, semiprofessional level, where DJs are DJs for fun, not money. Pursuing certain skills only makes sense when one is not doing it to impress other DJs, but to improve for the sake of one’s own enjoyment and that of the crowd, which depend on each other at the end of the day. If someone does not </w:t>
+      </w:r>
+      <w:r>
+        <w:rPr>
+          <w:i/>
+          <w:lang w:val="en-US" w:eastAsia="ja-JP"/>
+        </w:rPr>
+        <w:t>enjoy</w:t>
+      </w:r>
+      <w:r>
+        <w:rPr>
+          <w:lang w:val="en-US" w:eastAsia="ja-JP"/>
+        </w:rPr>
+        <w:t xml:space="preserve"> most of the basic work associated with DJing to a certain degree, it’s difficult and perhaps pointless to be a DJ in the first place.</w:t>
+      </w:r>
       <w:bookmarkStart w:id="0" w:name="_GoBack"/>
       <w:bookmarkEnd w:id="0"/>
-      <w:r>
-        <w:rPr>
-          <w:color w:val="00B050"/>
-          <w:lang w:val="en-US" w:eastAsia="ja-JP"/>
-        </w:rPr>
-        <w:t xml:space="preserve">There has rarely been a new technology that did not have to overcome a heavy backlash before it established itself because of this and because people simply tend to be suspicious of unfamiliar things. </w:t>
-      </w:r>
-    </w:p>
-    <w:p>
-      <w:pPr>
-        <w:spacing w:line="360" w:lineRule="auto"/>
-        <w:jc w:val="both"/>
-        <w:rPr>
-          <w:color w:val="00B050"/>
-          <w:lang w:val="en-US" w:eastAsia="ja-JP"/>
-        </w:rPr>
-      </w:pPr>
-      <w:r>
-        <w:rPr>
-          <w:color w:val="00B050"/>
-          <w:lang w:val="en-US" w:eastAsia="ja-JP"/>
-        </w:rPr>
-        <w:t>This paradoxical love-hate-relationship gets even more complicated within technology-oriented communities such as the audiophile one, which has seen many wars of opinion about storage formats and their sound quality since Edison’s cylinder phonograph was first challenged by Berliner’s gramophone.</w:t>
-      </w:r>
-      <w:r>
-        <w:rPr>
-          <w:rStyle w:val="FootnoteReference"/>
-          <w:color w:val="00B050"/>
-          <w:lang w:val="en-US" w:eastAsia="ja-JP"/>
-        </w:rPr>
-        <w:footnoteReference w:id="33"/>
-      </w:r>
-      <w:r>
-        <w:rPr>
-          <w:color w:val="00B050"/>
-          <w:lang w:val="en-US" w:eastAsia="ja-JP"/>
-        </w:rPr>
-        <w:t xml:space="preserve"> History has shown a tendency for convenience to win out over what conservative audiophiles tend to call the “soul” of sound.</w:t>
-      </w:r>
-      <w:r>
-        <w:rPr>
-          <w:rStyle w:val="FootnoteReference"/>
-          <w:color w:val="00B050"/>
-          <w:lang w:val="en-US" w:eastAsia="ja-JP"/>
-        </w:rPr>
-        <w:footnoteReference w:id="34"/>
-      </w:r>
-      <w:r>
-        <w:rPr>
-          <w:color w:val="00B050"/>
-          <w:lang w:val="en-US" w:eastAsia="ja-JP"/>
-        </w:rPr>
-        <w:t xml:space="preserve"> The DJ community could hardly avoid getting caught up in such battles, considering its entire existence is based on recordings. They took the debates to a whole new level since every format comes with a corresponding playback device for the DJ to use. Since the 1990s, the traditional turntables have been joined by a variety of digital equipment - the CDJ, the controller and the DVS – offering various visual aids and automations and thus plenty of room for debate about their “authenticity”. </w:t>
-      </w:r>
-    </w:p>
-    <w:p>
-      <w:pPr>
-        <w:spacing w:line="360" w:lineRule="auto"/>
-        <w:jc w:val="both"/>
-        <w:rPr>
-          <w:color w:val="00B050"/>
-          <w:lang w:val="en-US" w:eastAsia="ja-JP"/>
-        </w:rPr>
-      </w:pPr>
-      <w:r>
-        <w:rPr>
-          <w:color w:val="00B050"/>
-          <w:lang w:val="en-US" w:eastAsia="ja-JP"/>
-        </w:rPr>
-        <w:t>Both Dr. Best and Ruby Jane, who play hip-hop among various other funky genres, initially refused to switch to a digital system. As Ruby Jane admitted in our interview:</w:t>
-      </w:r>
-    </w:p>
-    <w:p>
-      <w:pPr>
-        <w:spacing w:line="240" w:lineRule="auto"/>
-        <w:ind w:left="708"/>
-        <w:jc w:val="both"/>
-        <w:rPr>
-          <w:color w:val="00B050"/>
-          <w:sz w:val="20"/>
-          <w:szCs w:val="20"/>
-          <w:lang w:val="en-US"/>
-        </w:rPr>
-      </w:pPr>
-      <w:r>
-        <w:rPr>
-          <w:color w:val="00B050"/>
-          <w:sz w:val="20"/>
-          <w:szCs w:val="20"/>
-          <w:lang w:val="en-US"/>
-        </w:rPr>
-        <w:lastRenderedPageBreak/>
-        <w:t>I was very proud- I loved vinyl so much. And I was one of the later bloomers when it came to switching to digital. I really resisted it. And I talked shit about Serato and I'd say things like: 'You're playing in your own city, you can bring a crate!' But then I realized that, you know, the world is changing, everything's getting digital...</w:t>
-      </w:r>
-    </w:p>
-    <w:p>
-      <w:pPr>
-        <w:spacing w:line="360" w:lineRule="auto"/>
-        <w:jc w:val="both"/>
-        <w:rPr>
-          <w:color w:val="00B050"/>
-          <w:lang w:val="en-US"/>
-        </w:rPr>
-      </w:pPr>
+    </w:p>
+    <w:p>
+      <w:pPr>
+        <w:spacing w:line="360" w:lineRule="auto"/>
+        <w:jc w:val="both"/>
+        <w:rPr>
+          <w:lang w:val="en-US" w:eastAsia="ja-JP"/>
+        </w:rPr>
+      </w:pPr>
+      <w:r>
+        <w:rPr>
+          <w:lang w:val="en-US" w:eastAsia="ja-JP"/>
+        </w:rPr>
+        <w:t xml:space="preserve">But curiously, in my research I have not come across any surveys of the actual </w:t>
+      </w:r>
+      <w:r>
+        <w:rPr>
+          <w:i/>
+          <w:lang w:val="en-US" w:eastAsia="ja-JP"/>
+        </w:rPr>
+        <w:t>audience</w:t>
+      </w:r>
+      <w:r>
+        <w:rPr>
+          <w:lang w:val="en-US" w:eastAsia="ja-JP"/>
+        </w:rPr>
+        <w:t xml:space="preserve">, the clubgoers themselves, or any indication that the DJs in question are basing their angst on any evidence instead of narrow-minded paranoia. Unfortunately, since I did not have the time or resources to conduct such a study myself, I am limited to my own observations of the crowds I have witnessed being entertained by laptop DJs, including myself. </w:t>
+      </w:r>
+    </w:p>
+    <w:p>
+      <w:pPr>
+        <w:spacing w:line="360" w:lineRule="auto"/>
+        <w:jc w:val="both"/>
+        <w:rPr>
+          <w:rFonts w:ascii="Arial" w:hAnsi="Arial" w:cs="Arial"/>
+          <w:lang w:val="en-US"/>
+        </w:rPr>
+      </w:pPr>
+      <w:r>
+        <w:rPr>
+          <w:rFonts w:ascii="Arial" w:hAnsi="Arial" w:cs="Arial"/>
+          <w:lang w:val="en-US"/>
+        </w:rPr>
+        <w:t>They had a similar effect on me as an actual tractor has on a child that loves playing with toy tractors.</w:t>
+      </w:r>
+    </w:p>
+    <w:p>
+      <w:pPr>
+        <w:spacing w:line="360" w:lineRule="auto"/>
+        <w:jc w:val="both"/>
+        <w:rPr>
+          <w:rFonts w:ascii="Arial" w:hAnsi="Arial" w:cs="Arial"/>
+          <w:lang w:val="en-US"/>
+        </w:rPr>
+      </w:pPr>
+      <w:r>
+        <w:rPr>
+          <w:rFonts w:ascii="Arial" w:hAnsi="Arial" w:cs="Arial"/>
+          <w:lang w:val="en-US"/>
+        </w:rPr>
+        <w:t>A lot of toys serve the purpose of emulating “real” things (or people) by reducing them to a few selected superficial properties, replacing machinery with buttons and knobs and usually stripping away their primary function. For instance, DJ controllers are often equipped with so-called jogwheels. They are not necessary, and they do not rotate on their own, but they are tangible round surfaces that can be used for sound manipulation. The primary function that has been removed is that of playback.</w:t>
+      </w:r>
+    </w:p>
+    <w:p>
+      <w:pPr>
+        <w:spacing w:line="360" w:lineRule="auto"/>
+        <w:jc w:val="both"/>
+        <w:rPr>
+          <w:rFonts w:ascii="Arial" w:hAnsi="Arial" w:cs="Arial"/>
+          <w:lang w:val="en-US"/>
+        </w:rPr>
+      </w:pPr>
+      <w:r>
+        <w:rPr>
+          <w:rFonts w:ascii="Arial" w:hAnsi="Arial" w:cs="Arial"/>
+          <w:lang w:val="en-US"/>
+        </w:rPr>
+        <w:t>When I turned my bedroom into a dancefloor for a recent house party, arriving guests were immediately impressed by the turntables that had not been there during the previous party</w:t>
+      </w:r>
     </w:p>
     <w:p>
       <w:pPr>
@@ -4831,6 +4964,28 @@
           <w:lang w:val="en-US"/>
         </w:rPr>
         <w:t xml:space="preserve"> Perfectingsound 137</w:t>
+      </w:r>
+    </w:p>
+  </w:footnote>
+  <w:footnote w:id="35">
+    <w:p>
+      <w:pPr>
+        <w:pStyle w:val="FootnoteText"/>
+        <w:rPr>
+          <w:lang w:val="en-US"/>
+        </w:rPr>
+      </w:pPr>
+      <w:r>
+        <w:rPr>
+          <w:rStyle w:val="FootnoteReference"/>
+        </w:rPr>
+        <w:footnoteRef/>
+      </w:r>
+      <w:r>
+        <w:rPr>
+          <w:lang w:val="en-US"/>
+        </w:rPr>
+        <w:t xml:space="preserve"> Scratch</w:t>
       </w:r>
     </w:p>
   </w:footnote>

</xml_diff>

<commit_message>
pictures, footnotes, minor adjustments
added pictures and captions, formulated footnotes, changed conclusion,
minor corrections
</commit_message>
<xml_diff>
--- a/Outtakes.docx
+++ b/Outtakes.docx
@@ -3452,87 +3452,128 @@
         </w:rPr>
         <w:t xml:space="preserve"> most of the basic work associated with DJing to a certain degree, it’s difficult and perhaps pointless to be a DJ in the first place.</w:t>
       </w:r>
+    </w:p>
+    <w:p>
+      <w:pPr>
+        <w:spacing w:line="360" w:lineRule="auto"/>
+        <w:jc w:val="both"/>
+        <w:rPr>
+          <w:lang w:val="en-US" w:eastAsia="ja-JP"/>
+        </w:rPr>
+      </w:pPr>
+      <w:r>
+        <w:rPr>
+          <w:lang w:val="en-US" w:eastAsia="ja-JP"/>
+        </w:rPr>
+        <w:t xml:space="preserve">But curiously, in my research I have not come across any surveys of the actual </w:t>
+      </w:r>
+      <w:r>
+        <w:rPr>
+          <w:i/>
+          <w:lang w:val="en-US" w:eastAsia="ja-JP"/>
+        </w:rPr>
+        <w:t>audience</w:t>
+      </w:r>
+      <w:r>
+        <w:rPr>
+          <w:lang w:val="en-US" w:eastAsia="ja-JP"/>
+        </w:rPr>
+        <w:t xml:space="preserve">, the clubgoers themselves, or any indication that the DJs in question are basing their angst on any evidence instead of narrow-minded paranoia. Unfortunately, since I did not have the time or resources to conduct such a study myself, I am limited to my own observations of the crowds I have witnessed being entertained by laptop DJs, including myself. </w:t>
+      </w:r>
+    </w:p>
+    <w:p>
+      <w:pPr>
+        <w:spacing w:line="360" w:lineRule="auto"/>
+        <w:jc w:val="both"/>
+        <w:rPr>
+          <w:rFonts w:ascii="Arial" w:hAnsi="Arial" w:cs="Arial"/>
+          <w:lang w:val="en-US"/>
+        </w:rPr>
+      </w:pPr>
+      <w:r>
+        <w:rPr>
+          <w:rFonts w:ascii="Arial" w:hAnsi="Arial" w:cs="Arial"/>
+          <w:lang w:val="en-US"/>
+        </w:rPr>
+        <w:t>They had a similar effect on me as an actual tractor has on a child that loves playing with toy tractors.</w:t>
+      </w:r>
+    </w:p>
+    <w:p>
+      <w:pPr>
+        <w:spacing w:line="360" w:lineRule="auto"/>
+        <w:jc w:val="both"/>
+        <w:rPr>
+          <w:rFonts w:ascii="Arial" w:hAnsi="Arial" w:cs="Arial"/>
+          <w:lang w:val="en-US"/>
+        </w:rPr>
+      </w:pPr>
+      <w:r>
+        <w:rPr>
+          <w:rFonts w:ascii="Arial" w:hAnsi="Arial" w:cs="Arial"/>
+          <w:lang w:val="en-US"/>
+        </w:rPr>
+        <w:t>A lot of toys serve the purpose of emulating “real” things (or people) by reducing them to a few selected superficial properties, replacing machinery with buttons and knobs and usually stripping away their primary function. For instance, DJ controllers are often equipped with so-called jogwheels. They are not necessary, and they do not rotate on their own, but they are tangible round surfaces that can be used for sound manipulation. The primary function that has been removed is that of playback.</w:t>
+      </w:r>
+    </w:p>
+    <w:p>
+      <w:pPr>
+        <w:spacing w:line="360" w:lineRule="auto"/>
+        <w:jc w:val="both"/>
+        <w:rPr>
+          <w:rFonts w:ascii="Arial" w:hAnsi="Arial" w:cs="Arial"/>
+          <w:lang w:val="en-US"/>
+        </w:rPr>
+      </w:pPr>
+      <w:r>
+        <w:rPr>
+          <w:rFonts w:ascii="Arial" w:hAnsi="Arial" w:cs="Arial"/>
+          <w:lang w:val="en-US"/>
+        </w:rPr>
+        <w:t>When I turned my bedroom into a dancefloor for a recent house party, arriving guests were immediately impressed by the turntables that had not been there during the previous party</w:t>
+      </w:r>
+    </w:p>
+    <w:p>
+      <w:pPr>
+        <w:spacing w:line="360" w:lineRule="auto"/>
+        <w:jc w:val="both"/>
+        <w:rPr>
+          <w:rFonts w:ascii="Arial" w:hAnsi="Arial" w:cs="Arial"/>
+          <w:lang w:val="en-US"/>
+        </w:rPr>
+      </w:pPr>
+      <w:r>
+        <w:rPr>
+          <w:sz w:val="20"/>
+          <w:szCs w:val="20"/>
+          <w:lang w:val="en-US" w:eastAsia="ja-JP"/>
+        </w:rPr>
+        <w:t>Professor Groove is a</w:t>
+      </w:r>
+      <w:r>
+        <w:rPr>
+          <w:lang w:val="en-US" w:eastAsia="ja-JP"/>
+        </w:rPr>
+        <w:t xml:space="preserve"> </w:t>
+      </w:r>
+      <w:r>
+        <w:rPr>
+          <w:sz w:val="20"/>
+          <w:szCs w:val="20"/>
+          <w:lang w:val="en-US" w:eastAsia="ja-JP"/>
+        </w:rPr>
+        <w:t xml:space="preserve">well-known funk DJ based in Montreal, Canada, who has been hosting the internationally popular radio show Wefunkradio on CKUT 90.3 FM with his partner DJ Static for roughly 15 years, even touring </w:t>
+      </w:r>
+      <w:r>
+        <w:rPr>
+          <w:sz w:val="20"/>
+          <w:szCs w:val="20"/>
+          <w:lang w:val="en-US" w:eastAsia="ja-JP"/>
+        </w:rPr>
+        <w:lastRenderedPageBreak/>
+        <w:t>through Europe every one or two years. Additionally, he plays regularly at a dance bar in Montreal, and occasionally other club gigs. These days, he uses Serato, but he has also used CDs a lot.</w:t>
+      </w:r>
       <w:bookmarkStart w:id="0" w:name="_GoBack"/>
       <w:bookmarkEnd w:id="0"/>
-    </w:p>
-    <w:p>
-      <w:pPr>
-        <w:spacing w:line="360" w:lineRule="auto"/>
-        <w:jc w:val="both"/>
-        <w:rPr>
-          <w:lang w:val="en-US" w:eastAsia="ja-JP"/>
-        </w:rPr>
-      </w:pPr>
-      <w:r>
-        <w:rPr>
-          <w:lang w:val="en-US" w:eastAsia="ja-JP"/>
-        </w:rPr>
-        <w:t xml:space="preserve">But curiously, in my research I have not come across any surveys of the actual </w:t>
-      </w:r>
-      <w:r>
-        <w:rPr>
-          <w:i/>
-          <w:lang w:val="en-US" w:eastAsia="ja-JP"/>
-        </w:rPr>
-        <w:t>audience</w:t>
-      </w:r>
-      <w:r>
-        <w:rPr>
-          <w:lang w:val="en-US" w:eastAsia="ja-JP"/>
-        </w:rPr>
-        <w:t xml:space="preserve">, the clubgoers themselves, or any indication that the DJs in question are basing their angst on any evidence instead of narrow-minded paranoia. Unfortunately, since I did not have the time or resources to conduct such a study myself, I am limited to my own observations of the crowds I have witnessed being entertained by laptop DJs, including myself. </w:t>
-      </w:r>
-    </w:p>
-    <w:p>
-      <w:pPr>
-        <w:spacing w:line="360" w:lineRule="auto"/>
-        <w:jc w:val="both"/>
-        <w:rPr>
-          <w:rFonts w:ascii="Arial" w:hAnsi="Arial" w:cs="Arial"/>
-          <w:lang w:val="en-US"/>
-        </w:rPr>
-      </w:pPr>
-      <w:r>
-        <w:rPr>
-          <w:rFonts w:ascii="Arial" w:hAnsi="Arial" w:cs="Arial"/>
-          <w:lang w:val="en-US"/>
-        </w:rPr>
-        <w:t>They had a similar effect on me as an actual tractor has on a child that loves playing with toy tractors.</w:t>
-      </w:r>
-    </w:p>
-    <w:p>
-      <w:pPr>
-        <w:spacing w:line="360" w:lineRule="auto"/>
-        <w:jc w:val="both"/>
-        <w:rPr>
-          <w:rFonts w:ascii="Arial" w:hAnsi="Arial" w:cs="Arial"/>
-          <w:lang w:val="en-US"/>
-        </w:rPr>
-      </w:pPr>
-      <w:r>
-        <w:rPr>
-          <w:rFonts w:ascii="Arial" w:hAnsi="Arial" w:cs="Arial"/>
-          <w:lang w:val="en-US"/>
-        </w:rPr>
-        <w:t>A lot of toys serve the purpose of emulating “real” things (or people) by reducing them to a few selected superficial properties, replacing machinery with buttons and knobs and usually stripping away their primary function. For instance, DJ controllers are often equipped with so-called jogwheels. They are not necessary, and they do not rotate on their own, but they are tangible round surfaces that can be used for sound manipulation. The primary function that has been removed is that of playback.</w:t>
-      </w:r>
-    </w:p>
-    <w:p>
-      <w:pPr>
-        <w:spacing w:line="360" w:lineRule="auto"/>
-        <w:jc w:val="both"/>
-        <w:rPr>
-          <w:rFonts w:ascii="Arial" w:hAnsi="Arial" w:cs="Arial"/>
-          <w:lang w:val="en-US"/>
-        </w:rPr>
-      </w:pPr>
-      <w:r>
-        <w:rPr>
-          <w:rFonts w:ascii="Arial" w:hAnsi="Arial" w:cs="Arial"/>
-          <w:lang w:val="en-US"/>
-        </w:rPr>
-        <w:t>When I turned my bedroom into a dancefloor for a recent house party, arriving guests were immediately impressed by the turntables that had not been there during the previous party</w:t>
-      </w:r>
     </w:p>
     <w:p>
       <w:pPr>

</xml_diff>